<commit_message>
fix path in app
</commit_message>
<xml_diff>
--- a/my_resume/doc/my_resume.docx
+++ b/my_resume/doc/my_resume.docx
@@ -1262,7 +1262,7 @@
     </w:lvl>
   </w:abstractNum>
   <w:abstractNum w:abstractNumId="990">
-    <w:nsid w:val="e181e7c8"/>
+    <w:nsid w:val="b76d7efc"/>
     <w:multiLevelType w:val="multilevel"/>
     <w:lvl w:ilvl="0">
       <w:numFmt w:val="bullet"/>
@@ -1343,7 +1343,7 @@
     </w:lvl>
   </w:abstractNum>
   <w:abstractNum w:abstractNumId="991">
-    <w:nsid w:val="ef7161f9"/>
+    <w:nsid w:val="69eb92fd"/>
     <w:multiLevelType w:val="multilevel"/>
     <w:lvl w:ilvl="0">
       <w:numFmt w:val="bullet"/>

</xml_diff>